<commit_message>
updated what was hard and easy on document
</commit_message>
<xml_diff>
--- a/doc/Document.docx
+++ b/doc/Document.docx
@@ -8,6 +8,71 @@
       </w:pPr>
       <w:r>
         <w:t>What was hard</w:t>
+      </w:r>
+    </w:p>
+    <w:p>
+      <w:pPr>
+        <w:pStyle w:val="ListParagraph"/>
+        <w:numPr>
+          <w:ilvl w:val="0"/>
+          <w:numId w:val="2"/>
+        </w:numPr>
+      </w:pPr>
+      <w:r>
+        <w:t>Boss health widget with changing text, making it appear and disappear</w:t>
+      </w:r>
+    </w:p>
+    <w:p>
+      <w:pPr>
+        <w:pStyle w:val="ListParagraph"/>
+        <w:numPr>
+          <w:ilvl w:val="0"/>
+          <w:numId w:val="2"/>
+        </w:numPr>
+      </w:pPr>
+      <w:r>
+        <w:t>Some system from compulsory 2, was not optimal, got us into a lot of nullptr errors which were hard to resolve.</w:t>
+      </w:r>
+    </w:p>
+    <w:p>
+      <w:pPr>
+        <w:pStyle w:val="ListParagraph"/>
+        <w:numPr>
+          <w:ilvl w:val="0"/>
+          <w:numId w:val="2"/>
+        </w:numPr>
+      </w:pPr>
+      <w:r>
+        <w:t>Laser beam actor component was a bit tricky to get working properly</w:t>
+      </w:r>
+    </w:p>
+    <w:p/>
+    <w:p>
+      <w:pPr>
+        <w:pStyle w:val="Heading1"/>
+      </w:pPr>
+      <w:r>
+        <w:t>What was easy</w:t>
+      </w:r>
+    </w:p>
+    <w:p>
+      <w:pPr>
+        <w:pStyle w:val="ListParagraph"/>
+        <w:numPr>
+          <w:ilvl w:val="0"/>
+          <w:numId w:val="2"/>
+        </w:numPr>
+      </w:pPr>
+    </w:p>
+    <w:p>
+      <w:pPr>
+        <w:pStyle w:val="Heading1"/>
+      </w:pPr>
+      <w:r>
+        <w:t>Buttons to play the game</w:t>
+      </w:r>
+      <w:r>
+        <w:t>:</w:t>
       </w:r>
     </w:p>
     <w:p>
@@ -19,31 +84,19 @@
         </w:numPr>
       </w:pPr>
       <w:r>
-        <w:t>The pointer that points to the closest enemy. The enemy array</w:t>
-      </w:r>
-      <w:r>
-        <w:t xml:space="preserve"> was not </w:t>
-      </w:r>
-      <w:r>
-        <w:t>emptying</w:t>
-      </w:r>
-      <w:r>
-        <w:t xml:space="preserve"> correctly when a</w:t>
-      </w:r>
-      <w:r>
-        <w:t>n</w:t>
-      </w:r>
-      <w:r>
-        <w:t xml:space="preserve"> enemy died, therefore we had to rework the OnEnemyDied delegate to also pass</w:t>
-      </w:r>
-      <w:r>
-        <w:t xml:space="preserve"> the enemy</w:t>
-      </w:r>
-      <w:r>
-        <w:t xml:space="preserve"> index in the array</w:t>
-      </w:r>
-      <w:r>
-        <w:t>.</w:t>
+        <w:t>WASD</w:t>
+      </w:r>
+      <w:r>
+        <w:t xml:space="preserve"> </w:t>
+      </w:r>
+      <w:r>
+        <w:t>–</w:t>
+      </w:r>
+      <w:r>
+        <w:t xml:space="preserve"> M</w:t>
+      </w:r>
+      <w:r>
+        <w:t>ove</w:t>
       </w:r>
     </w:p>
     <w:p>
@@ -55,27 +108,7 @@
         </w:numPr>
       </w:pPr>
       <w:r>
-        <w:t xml:space="preserve">Getting the enemy to rotate towards the player. I wanted it to lean towards the player, not just look at player and lean forward. </w:t>
-      </w:r>
-      <w:r>
-        <w:t>Required</w:t>
-      </w:r>
-      <w:r>
-        <w:t xml:space="preserve"> some </w:t>
-      </w:r>
-      <w:r>
-        <w:t>finicky</w:t>
-      </w:r>
-      <w:r>
-        <w:t xml:space="preserve"> vector math.</w:t>
-      </w:r>
-    </w:p>
-    <w:p>
-      <w:pPr>
-        <w:pStyle w:val="Heading1"/>
-      </w:pPr>
-      <w:r>
-        <w:t>What was easy</w:t>
+        <w:t>Mouse pointer – Aim</w:t>
       </w:r>
     </w:p>
     <w:p>
@@ -87,10 +120,31 @@
         </w:numPr>
       </w:pPr>
       <w:r>
-        <w:t>Enemy logic was hard until we switched to using enums for each state the enemy can be in, then it got a lot more manageable and easier to customize</w:t>
-      </w:r>
-      <w:r>
-        <w:t>.</w:t>
+        <w:t>L</w:t>
+      </w:r>
+      <w:r>
+        <w:t xml:space="preserve">eft </w:t>
+      </w:r>
+      <w:r>
+        <w:t>M</w:t>
+      </w:r>
+      <w:r>
+        <w:t xml:space="preserve">ouse </w:t>
+      </w:r>
+      <w:r>
+        <w:t>B</w:t>
+      </w:r>
+      <w:r>
+        <w:t>utton</w:t>
+      </w:r>
+      <w:r>
+        <w:t xml:space="preserve"> </w:t>
+      </w:r>
+      <w:r>
+        <w:t>–</w:t>
+      </w:r>
+      <w:r>
+        <w:t xml:space="preserve"> Fire</w:t>
       </w:r>
     </w:p>
     <w:p>
@@ -102,24 +156,7 @@
         </w:numPr>
       </w:pPr>
       <w:r>
-        <w:t xml:space="preserve">The projectile onOverlap </w:t>
-      </w:r>
-      <w:r>
-        <w:t>logic</w:t>
-      </w:r>
-      <w:r>
-        <w:t xml:space="preserve"> was relatively strait forward</w:t>
-      </w:r>
-    </w:p>
-    <w:p>
-      <w:pPr>
-        <w:pStyle w:val="Heading1"/>
-      </w:pPr>
-      <w:r>
-        <w:t>Buttons to play the game</w:t>
-      </w:r>
-      <w:r>
-        <w:t>:</w:t>
+        <w:t>RELOAD – Do not fire for 1 second</w:t>
       </w:r>
     </w:p>
     <w:p>
@@ -131,19 +168,13 @@
         </w:numPr>
       </w:pPr>
       <w:r>
-        <w:t>WASD</w:t>
-      </w:r>
-      <w:r>
-        <w:t xml:space="preserve"> </w:t>
+        <w:t xml:space="preserve">SHIFT </w:t>
       </w:r>
       <w:r>
         <w:t>–</w:t>
       </w:r>
       <w:r>
-        <w:t xml:space="preserve"> M</w:t>
-      </w:r>
-      <w:r>
-        <w:t>ove</w:t>
+        <w:t xml:space="preserve"> Dash</w:t>
       </w:r>
     </w:p>
     <w:p>
@@ -155,100 +186,7 @@
         </w:numPr>
       </w:pPr>
       <w:r>
-        <w:t>Mouse pointer – Aim</w:t>
-      </w:r>
-    </w:p>
-    <w:p>
-      <w:pPr>
-        <w:pStyle w:val="ListParagraph"/>
-        <w:numPr>
-          <w:ilvl w:val="0"/>
-          <w:numId w:val="1"/>
-        </w:numPr>
-      </w:pPr>
-      <w:r>
-        <w:t>L</w:t>
-      </w:r>
-      <w:r>
-        <w:t xml:space="preserve">eft </w:t>
-      </w:r>
-      <w:r>
-        <w:t>M</w:t>
-      </w:r>
-      <w:r>
-        <w:t xml:space="preserve">ouse </w:t>
-      </w:r>
-      <w:r>
-        <w:t>B</w:t>
-      </w:r>
-      <w:r>
-        <w:t>utton</w:t>
-      </w:r>
-      <w:r>
-        <w:t xml:space="preserve"> </w:t>
-      </w:r>
-      <w:r>
-        <w:t>–</w:t>
-      </w:r>
-      <w:r>
-        <w:t xml:space="preserve"> Fire</w:t>
-      </w:r>
-    </w:p>
-    <w:p>
-      <w:pPr>
-        <w:pStyle w:val="ListParagraph"/>
-        <w:numPr>
-          <w:ilvl w:val="0"/>
-          <w:numId w:val="1"/>
-        </w:numPr>
-      </w:pPr>
-      <w:r>
-        <w:t xml:space="preserve">SHIFT </w:t>
-      </w:r>
-      <w:r>
-        <w:t>–</w:t>
-      </w:r>
-      <w:r>
-        <w:t xml:space="preserve"> Dash</w:t>
-      </w:r>
-    </w:p>
-    <w:p>
-      <w:pPr>
-        <w:pStyle w:val="ListParagraph"/>
-        <w:numPr>
-          <w:ilvl w:val="0"/>
-          <w:numId w:val="1"/>
-        </w:numPr>
-      </w:pPr>
-      <w:r>
-        <w:t xml:space="preserve">R </w:t>
-      </w:r>
-      <w:r>
-        <w:t>–</w:t>
-      </w:r>
-      <w:r>
-        <w:t xml:space="preserve"> Reload</w:t>
-      </w:r>
-    </w:p>
-    <w:p>
-      <w:pPr>
-        <w:pStyle w:val="ListParagraph"/>
-        <w:numPr>
-          <w:ilvl w:val="0"/>
-          <w:numId w:val="1"/>
-        </w:numPr>
-      </w:pPr>
-      <w:r>
-        <w:t xml:space="preserve">Space </w:t>
-      </w:r>
-      <w:r>
-        <w:t>–</w:t>
-      </w:r>
-      <w:r>
-        <w:t xml:space="preserve"> Slow</w:t>
-      </w:r>
-      <w:r>
-        <w:t xml:space="preserve"> down</w:t>
+        <w:t>SPACE – Change fire mode</w:t>
       </w:r>
     </w:p>
     <w:p>
@@ -338,7 +276,6 @@
         <w:rPr>
           <w:noProof/>
         </w:rPr>
-        <w:lastRenderedPageBreak/>
         <w:t xml:space="preserve">Unreal Engine 4 Particles - Cascade - Intro &amp; Fireball – YouTube. Retrieved from: </w:t>
       </w:r>
       <w:hyperlink r:id="rId9" w:history="1">
@@ -386,6 +323,7 @@
         <w:rPr>
           <w:noProof/>
         </w:rPr>
+        <w:lastRenderedPageBreak/>
         <w:t xml:space="preserve">Unreal Engine C++ Fundamentals - AHUD, UUserWidget &amp; UWidgetAnimation – YouTube. Retrieved from: </w:t>
       </w:r>
       <w:hyperlink r:id="rId11" w:history="1">
@@ -628,8 +566,123 @@
       </w:rPr>
     </w:lvl>
   </w:abstractNum>
+  <w:abstractNum w:abstractNumId="1" w15:restartNumberingAfterBreak="0">
+    <w:nsid w:val="781F0A07"/>
+    <w:multiLevelType w:val="hybridMultilevel"/>
+    <w:tmpl w:val="F626BBFC"/>
+    <w:lvl w:ilvl="0" w:tplc="D940E392">
+      <w:numFmt w:val="bullet"/>
+      <w:lvlText w:val="-"/>
+      <w:lvlJc w:val="left"/>
+      <w:pPr>
+        <w:ind w:left="720" w:hanging="360"/>
+      </w:pPr>
+      <w:rPr>
+        <w:rFonts w:ascii="Calibri" w:eastAsiaTheme="minorHAnsi" w:hAnsi="Calibri" w:cs="Calibri" w:hint="default"/>
+      </w:rPr>
+    </w:lvl>
+    <w:lvl w:ilvl="1" w:tplc="04090003" w:tentative="1">
+      <w:start w:val="1"/>
+      <w:numFmt w:val="bullet"/>
+      <w:lvlText w:val="o"/>
+      <w:lvlJc w:val="left"/>
+      <w:pPr>
+        <w:ind w:left="1440" w:hanging="360"/>
+      </w:pPr>
+      <w:rPr>
+        <w:rFonts w:ascii="Courier New" w:hAnsi="Courier New" w:cs="Courier New" w:hint="default"/>
+      </w:rPr>
+    </w:lvl>
+    <w:lvl w:ilvl="2" w:tplc="04090005" w:tentative="1">
+      <w:start w:val="1"/>
+      <w:numFmt w:val="bullet"/>
+      <w:lvlText w:val=""/>
+      <w:lvlJc w:val="left"/>
+      <w:pPr>
+        <w:ind w:left="2160" w:hanging="360"/>
+      </w:pPr>
+      <w:rPr>
+        <w:rFonts w:ascii="Wingdings" w:hAnsi="Wingdings" w:hint="default"/>
+      </w:rPr>
+    </w:lvl>
+    <w:lvl w:ilvl="3" w:tplc="04090001" w:tentative="1">
+      <w:start w:val="1"/>
+      <w:numFmt w:val="bullet"/>
+      <w:lvlText w:val=""/>
+      <w:lvlJc w:val="left"/>
+      <w:pPr>
+        <w:ind w:left="2880" w:hanging="360"/>
+      </w:pPr>
+      <w:rPr>
+        <w:rFonts w:ascii="Symbol" w:hAnsi="Symbol" w:hint="default"/>
+      </w:rPr>
+    </w:lvl>
+    <w:lvl w:ilvl="4" w:tplc="04090003" w:tentative="1">
+      <w:start w:val="1"/>
+      <w:numFmt w:val="bullet"/>
+      <w:lvlText w:val="o"/>
+      <w:lvlJc w:val="left"/>
+      <w:pPr>
+        <w:ind w:left="3600" w:hanging="360"/>
+      </w:pPr>
+      <w:rPr>
+        <w:rFonts w:ascii="Courier New" w:hAnsi="Courier New" w:cs="Courier New" w:hint="default"/>
+      </w:rPr>
+    </w:lvl>
+    <w:lvl w:ilvl="5" w:tplc="04090005" w:tentative="1">
+      <w:start w:val="1"/>
+      <w:numFmt w:val="bullet"/>
+      <w:lvlText w:val=""/>
+      <w:lvlJc w:val="left"/>
+      <w:pPr>
+        <w:ind w:left="4320" w:hanging="360"/>
+      </w:pPr>
+      <w:rPr>
+        <w:rFonts w:ascii="Wingdings" w:hAnsi="Wingdings" w:hint="default"/>
+      </w:rPr>
+    </w:lvl>
+    <w:lvl w:ilvl="6" w:tplc="04090001" w:tentative="1">
+      <w:start w:val="1"/>
+      <w:numFmt w:val="bullet"/>
+      <w:lvlText w:val=""/>
+      <w:lvlJc w:val="left"/>
+      <w:pPr>
+        <w:ind w:left="5040" w:hanging="360"/>
+      </w:pPr>
+      <w:rPr>
+        <w:rFonts w:ascii="Symbol" w:hAnsi="Symbol" w:hint="default"/>
+      </w:rPr>
+    </w:lvl>
+    <w:lvl w:ilvl="7" w:tplc="04090003" w:tentative="1">
+      <w:start w:val="1"/>
+      <w:numFmt w:val="bullet"/>
+      <w:lvlText w:val="o"/>
+      <w:lvlJc w:val="left"/>
+      <w:pPr>
+        <w:ind w:left="5760" w:hanging="360"/>
+      </w:pPr>
+      <w:rPr>
+        <w:rFonts w:ascii="Courier New" w:hAnsi="Courier New" w:cs="Courier New" w:hint="default"/>
+      </w:rPr>
+    </w:lvl>
+    <w:lvl w:ilvl="8" w:tplc="04090005" w:tentative="1">
+      <w:start w:val="1"/>
+      <w:numFmt w:val="bullet"/>
+      <w:lvlText w:val=""/>
+      <w:lvlJc w:val="left"/>
+      <w:pPr>
+        <w:ind w:left="6480" w:hanging="360"/>
+      </w:pPr>
+      <w:rPr>
+        <w:rFonts w:ascii="Wingdings" w:hAnsi="Wingdings" w:hint="default"/>
+      </w:rPr>
+    </w:lvl>
+  </w:abstractNum>
   <w:num w:numId="1">
     <w:abstractNumId w:val="0"/>
+  </w:num>
+  <w:num w:numId="2">
+    <w:abstractNumId w:val="1"/>
   </w:num>
 </w:numbering>
 </file>

</xml_diff>